<commit_message>
Documentação Projeto Sprint 5
</commit_message>
<xml_diff>
--- a/documentacao/StoryTelling-v2.docx
+++ b/documentacao/StoryTelling-v2.docx
@@ -4299,410 +4299,339 @@
         </w:numPr>
       </w:pPr>
       <w:r>
-        <w:t>O paciente poderá visualizar a rota entre sua localização e o endereço da clínica;</w:t>
-      </w:r>
-    </w:p>
-    <w:p>
-      <w:pPr>
-        <w:pStyle w:val="PargrafodaLista"/>
-        <w:numPr>
-          <w:ilvl w:val="0"/>
-          <w:numId w:val="17"/>
-        </w:numPr>
-      </w:pPr>
-      <w:r>
         <w:t>O médico poderá ver os agendamentos associados a ele;</w:t>
       </w:r>
     </w:p>
     <w:p>
       <w:pPr>
-        <w:pStyle w:val="PargrafodaLista"/>
-        <w:numPr>
-          <w:ilvl w:val="0"/>
-          <w:numId w:val="17"/>
-        </w:numPr>
-      </w:pPr>
-      <w:r>
+        <w:pStyle w:val="Ttulo3"/>
+      </w:pPr>
+      <w:r>
+        <w:t>Persistência de dados</w:t>
+      </w:r>
+    </w:p>
+    <w:p>
+      <w:r>
+        <w:t xml:space="preserve">Os dados referentes ao usuário </w:t>
+      </w:r>
+      <w:proofErr w:type="spellStart"/>
+      <w:r>
+        <w:t>logado</w:t>
+      </w:r>
+      <w:proofErr w:type="spellEnd"/>
+      <w:r>
+        <w:t xml:space="preserve"> na aplicação mobile, deverão ser salvos localmente;</w:t>
+      </w:r>
+    </w:p>
+    <w:p>
+      <w:pPr>
+        <w:pStyle w:val="Ttulo3"/>
+      </w:pPr>
+      <w:r>
+        <w:t>Capacidades</w:t>
+      </w:r>
+    </w:p>
+    <w:p>
+      <w:r>
+        <w:t>Os critérios estão em vermelho abaixo de cada capacidade</w:t>
+      </w:r>
+    </w:p>
+    <w:p/>
+    <w:p>
+      <w:pPr>
+        <w:rPr>
+          <w:i/>
+        </w:rPr>
+      </w:pPr>
+      <w:r>
+        <w:rPr>
+          <w:i/>
+        </w:rPr>
+        <w:t>Interfaces para Dispositivos Móveis</w:t>
+      </w:r>
+    </w:p>
+    <w:p>
+      <w:bookmarkStart w:id="0" w:name="_GoBack"/>
+      <w:bookmarkEnd w:id="0"/>
+      <w:r>
+        <w:t>1. Identificar as características de programação de dispositivos móveis</w:t>
+      </w:r>
+    </w:p>
+    <w:p>
+      <w:pPr>
+        <w:rPr>
+          <w:color w:val="FF0000"/>
+          <w:sz w:val="18"/>
+        </w:rPr>
+      </w:pPr>
+      <w:r>
+        <w:rPr>
+          <w:color w:val="FF0000"/>
+          <w:sz w:val="18"/>
+        </w:rPr>
+        <w:t>Identificou as diferenças entre aplicativos híbridos e nativos</w:t>
+      </w:r>
+    </w:p>
+    <w:p>
+      <w:pPr>
+        <w:rPr>
+          <w:color w:val="00B0F0"/>
+          <w:sz w:val="18"/>
+        </w:rPr>
+      </w:pPr>
+      <w:r>
+        <w:rPr>
+          <w:color w:val="00B0F0"/>
+          <w:sz w:val="18"/>
+        </w:rPr>
+        <w:t>Identificou as vantagens entre aplicativos híbridos e nativos</w:t>
+      </w:r>
+    </w:p>
+    <w:p>
+      <w:r>
+        <w:t>3. Preparar o ambiente necessário ao desenvolvimento do sistema para a plataforma mobile</w:t>
+      </w:r>
+    </w:p>
+    <w:p>
+      <w:pPr>
+        <w:rPr>
+          <w:color w:val="FF0000"/>
+          <w:sz w:val="18"/>
+        </w:rPr>
+      </w:pPr>
+      <w:r>
+        <w:rPr>
+          <w:color w:val="FF0000"/>
+          <w:sz w:val="18"/>
+        </w:rPr>
+        <w:t>Instalou o node em ambiente local para desenvolvimento</w:t>
+      </w:r>
+    </w:p>
+    <w:p>
+      <w:pPr>
+        <w:rPr>
+          <w:color w:val="FF0000"/>
+          <w:sz w:val="18"/>
+        </w:rPr>
+      </w:pPr>
+      <w:r>
+        <w:rPr>
+          <w:color w:val="FF0000"/>
+          <w:sz w:val="18"/>
+        </w:rPr>
+        <w:t xml:space="preserve">Instalou o </w:t>
+      </w:r>
+      <w:proofErr w:type="spellStart"/>
+      <w:r>
+        <w:rPr>
+          <w:color w:val="FF0000"/>
+          <w:sz w:val="18"/>
+        </w:rPr>
+        <w:t>React</w:t>
+      </w:r>
+      <w:proofErr w:type="spellEnd"/>
+      <w:r>
+        <w:rPr>
+          <w:color w:val="FF0000"/>
+          <w:sz w:val="18"/>
+        </w:rPr>
+        <w:t xml:space="preserve"> </w:t>
+      </w:r>
+      <w:proofErr w:type="spellStart"/>
+      <w:r>
+        <w:rPr>
+          <w:color w:val="FF0000"/>
+          <w:sz w:val="18"/>
+        </w:rPr>
+        <w:t>Native</w:t>
+      </w:r>
+      <w:proofErr w:type="spellEnd"/>
+      <w:r>
+        <w:rPr>
+          <w:color w:val="FF0000"/>
+          <w:sz w:val="18"/>
+        </w:rPr>
+        <w:t xml:space="preserve"> </w:t>
+      </w:r>
+    </w:p>
+    <w:p>
+      <w:pPr>
+        <w:rPr>
+          <w:color w:val="00B0F0"/>
+          <w:sz w:val="18"/>
+        </w:rPr>
+      </w:pPr>
+      <w:r>
+        <w:rPr>
+          <w:color w:val="00B0F0"/>
+          <w:sz w:val="18"/>
+        </w:rPr>
+        <w:t xml:space="preserve">Configurou a variável de ambiente para utilizar o </w:t>
+      </w:r>
+      <w:proofErr w:type="spellStart"/>
+      <w:r>
+        <w:rPr>
+          <w:color w:val="00B0F0"/>
+          <w:sz w:val="18"/>
+        </w:rPr>
+        <w:t>npm</w:t>
+      </w:r>
+      <w:proofErr w:type="spellEnd"/>
+      <w:r>
+        <w:rPr>
+          <w:color w:val="00B0F0"/>
+          <w:sz w:val="18"/>
+        </w:rPr>
+        <w:t xml:space="preserve"> em qualquer pasta de seu computador</w:t>
+      </w:r>
+    </w:p>
+    <w:p>
+      <w:r>
+        <w:t>7. Implementar o código respeitando as características da linguagem na plataforma mobile</w:t>
+      </w:r>
+    </w:p>
+    <w:p/>
+    <w:p>
+      <w:r>
+        <w:t>2. Utilizar os elementos da programação orientada a objetos em interfaces para dispositivos móveis</w:t>
+      </w:r>
+    </w:p>
+    <w:p>
+      <w:pPr>
+        <w:rPr>
+          <w:color w:val="FF0000"/>
+          <w:sz w:val="18"/>
+        </w:rPr>
+      </w:pPr>
+      <w:r>
+        <w:rPr>
+          <w:color w:val="FF0000"/>
+          <w:sz w:val="18"/>
+        </w:rPr>
+        <w:t>Utilizou polimorfismo para criação das telas</w:t>
+      </w:r>
+    </w:p>
+    <w:p>
+      <w:pPr>
+        <w:rPr>
+          <w:color w:val="FF0000"/>
+          <w:sz w:val="18"/>
+        </w:rPr>
+      </w:pPr>
+      <w:r>
+        <w:rPr>
+          <w:color w:val="FF0000"/>
+          <w:sz w:val="18"/>
+        </w:rPr>
+        <w:t>Utilizou interface para criação das telas</w:t>
+      </w:r>
+    </w:p>
+    <w:p>
+      <w:pPr>
+        <w:rPr>
+          <w:color w:val="00B0F0"/>
+          <w:sz w:val="18"/>
+        </w:rPr>
+      </w:pPr>
+      <w:r>
+        <w:rPr>
+          <w:color w:val="00B0F0"/>
+          <w:sz w:val="18"/>
+        </w:rPr>
+        <w:t>Utilizou abstração para criação das telas</w:t>
+      </w:r>
+    </w:p>
+    <w:p>
+      <w:r>
+        <w:t>5. Definir os elementos de entrada, processamento e saída para a codificação das funcionalidades mobile</w:t>
+      </w:r>
+    </w:p>
+    <w:p>
+      <w:pPr>
+        <w:rPr>
+          <w:color w:val="FF0000"/>
+          <w:sz w:val="18"/>
+        </w:rPr>
+      </w:pPr>
+      <w:r>
+        <w:rPr>
+          <w:color w:val="FF0000"/>
+          <w:sz w:val="18"/>
+        </w:rPr>
+        <w:t>Permitiu que somente usuários autenticados acessem o menu de navegação</w:t>
+      </w:r>
+    </w:p>
+    <w:p>
+      <w:pPr>
+        <w:rPr>
+          <w:color w:val="00B0F0"/>
+          <w:sz w:val="18"/>
+        </w:rPr>
+      </w:pPr>
+      <w:r>
+        <w:rPr>
+          <w:color w:val="00B0F0"/>
+          <w:sz w:val="18"/>
+        </w:rPr>
+        <w:t xml:space="preserve">Mostrou uma mensagem </w:t>
+      </w:r>
+      <w:r>
+        <w:rPr>
+          <w:color w:val="00B0F0"/>
+          <w:sz w:val="18"/>
+        </w:rPr>
+        <w:t>para o usuário</w:t>
+      </w:r>
+      <w:r>
+        <w:rPr>
+          <w:color w:val="00B0F0"/>
+          <w:sz w:val="18"/>
+        </w:rPr>
+        <w:t xml:space="preserve"> após realizar </w:t>
+      </w:r>
+      <w:proofErr w:type="spellStart"/>
+      <w:r>
+        <w:rPr>
+          <w:color w:val="00B0F0"/>
+          <w:sz w:val="18"/>
+        </w:rPr>
+        <w:t>login</w:t>
+      </w:r>
+      <w:proofErr w:type="spellEnd"/>
+      <w:r>
+        <w:rPr>
+          <w:color w:val="00B0F0"/>
+          <w:sz w:val="18"/>
+        </w:rPr>
+        <w:t xml:space="preserve"> inválido</w:t>
+      </w:r>
+    </w:p>
+    <w:p>
+      <w:pPr>
+        <w:rPr>
+          <w:color w:val="00B0F0"/>
+          <w:sz w:val="18"/>
+        </w:rPr>
+      </w:pPr>
+    </w:p>
+    <w:p>
+      <w:r>
+        <w:t>Telas</w:t>
+      </w:r>
+    </w:p>
+    <w:p>
+      <w:pPr>
         <w:rPr>
           <w:b/>
         </w:rPr>
-        <w:t>Notificação:</w:t>
-      </w:r>
-      <w:r>
-        <w:t xml:space="preserve"> No momento que o administrador cadastrar um agendamento, o </w:t>
-      </w:r>
+      </w:pPr>
       <w:r>
         <w:rPr>
           <w:b/>
         </w:rPr>
-        <w:t>médico</w:t>
-      </w:r>
-      <w:r>
-        <w:t xml:space="preserve"> deverá receber uma notificação pelo aplicativo;</w:t>
-      </w:r>
-      <w:r>
-        <w:tab/>
-      </w:r>
-    </w:p>
-    <w:p>
-      <w:pPr>
-        <w:pStyle w:val="Ttulo3"/>
-      </w:pPr>
-      <w:r>
-        <w:t>Notificação</w:t>
-      </w:r>
-    </w:p>
-    <w:p>
-      <w:r>
-        <w:t>O paciente poderá receber notificação de um novo agendamento;</w:t>
-      </w:r>
-    </w:p>
-    <w:p>
-      <w:pPr>
-        <w:pStyle w:val="Ttulo3"/>
-      </w:pPr>
-      <w:r>
-        <w:t>Persistência de dados</w:t>
-      </w:r>
-    </w:p>
-    <w:p>
-      <w:r>
-        <w:t xml:space="preserve">Os dados referentes ao usuário </w:t>
-      </w:r>
-      <w:proofErr w:type="spellStart"/>
-      <w:r>
-        <w:t>logado</w:t>
-      </w:r>
-      <w:proofErr w:type="spellEnd"/>
-      <w:r>
-        <w:t xml:space="preserve"> na aplicação mobile, deverão ser salvos localmente;</w:t>
-      </w:r>
-    </w:p>
-    <w:p>
-      <w:pPr>
-        <w:pStyle w:val="Ttulo3"/>
-      </w:pPr>
-      <w:r>
-        <w:t>Mapas</w:t>
-      </w:r>
-    </w:p>
-    <w:p>
-      <w:r>
-        <w:t>O paciente poderá ver o trajeto entre a sua localização atual e a clínica;</w:t>
-      </w:r>
-    </w:p>
-    <w:p/>
-    <w:p>
-      <w:pPr>
-        <w:pStyle w:val="Ttulo3"/>
-      </w:pPr>
-      <w:r>
-        <w:t>Capacidades</w:t>
-      </w:r>
-    </w:p>
-    <w:p/>
-    <w:p>
-      <w:r>
-        <w:t>Os critérios estão em vermelho abaixo de cada capacidade</w:t>
-      </w:r>
-    </w:p>
-    <w:p/>
-    <w:p>
-      <w:pPr>
-        <w:rPr>
-          <w:i/>
-        </w:rPr>
-      </w:pPr>
-      <w:r>
-        <w:rPr>
-          <w:i/>
-        </w:rPr>
-        <w:t>Interfaces para Dispositivos Móveis</w:t>
-      </w:r>
-    </w:p>
-    <w:p>
-      <w:r>
-        <w:t>1. Identificar as características de programação de dispositivos móveis</w:t>
-      </w:r>
-    </w:p>
-    <w:p>
-      <w:pPr>
-        <w:rPr>
-          <w:color w:val="FF0000"/>
-          <w:sz w:val="18"/>
-        </w:rPr>
-      </w:pPr>
-      <w:r>
-        <w:rPr>
-          <w:color w:val="FF0000"/>
-          <w:sz w:val="18"/>
-        </w:rPr>
-        <w:t>Identificou as diferenças entre aplicativos híbridos e nativos</w:t>
-      </w:r>
-    </w:p>
-    <w:p>
-      <w:pPr>
-        <w:rPr>
-          <w:color w:val="00B0F0"/>
-          <w:sz w:val="18"/>
-        </w:rPr>
-      </w:pPr>
-      <w:r>
-        <w:rPr>
-          <w:color w:val="00B0F0"/>
-          <w:sz w:val="18"/>
-        </w:rPr>
-        <w:t>Identificou as vantagens entre aplicativos híbridos e nativos</w:t>
-      </w:r>
-    </w:p>
-    <w:p>
-      <w:r>
-        <w:t>3. Preparar o ambiente necessário ao desenvolvimento do sistema para a plataforma mobile</w:t>
-      </w:r>
-    </w:p>
-    <w:p>
-      <w:pPr>
-        <w:rPr>
-          <w:color w:val="FF0000"/>
-          <w:sz w:val="18"/>
-        </w:rPr>
-      </w:pPr>
-      <w:r>
-        <w:rPr>
-          <w:color w:val="FF0000"/>
-          <w:sz w:val="18"/>
-        </w:rPr>
-        <w:t>Instalou o node em ambiente local para desenvolvimento</w:t>
-      </w:r>
-    </w:p>
-    <w:p>
-      <w:pPr>
-        <w:rPr>
-          <w:color w:val="FF0000"/>
-          <w:sz w:val="18"/>
-        </w:rPr>
-      </w:pPr>
-      <w:r>
-        <w:rPr>
-          <w:color w:val="FF0000"/>
-          <w:sz w:val="18"/>
-        </w:rPr>
-        <w:t xml:space="preserve">Instalou o </w:t>
-      </w:r>
-      <w:proofErr w:type="spellStart"/>
-      <w:r>
-        <w:rPr>
-          <w:color w:val="FF0000"/>
-          <w:sz w:val="18"/>
-        </w:rPr>
-        <w:t>React</w:t>
-      </w:r>
-      <w:proofErr w:type="spellEnd"/>
-      <w:r>
-        <w:rPr>
-          <w:color w:val="FF0000"/>
-          <w:sz w:val="18"/>
-        </w:rPr>
-        <w:t xml:space="preserve"> </w:t>
-      </w:r>
-      <w:proofErr w:type="spellStart"/>
-      <w:r>
-        <w:rPr>
-          <w:color w:val="FF0000"/>
-          <w:sz w:val="18"/>
-        </w:rPr>
-        <w:t>Native</w:t>
-      </w:r>
-      <w:proofErr w:type="spellEnd"/>
-      <w:r>
-        <w:rPr>
-          <w:color w:val="FF0000"/>
-          <w:sz w:val="18"/>
-        </w:rPr>
-        <w:t xml:space="preserve"> </w:t>
-      </w:r>
-    </w:p>
-    <w:p>
-      <w:pPr>
-        <w:rPr>
-          <w:color w:val="00B0F0"/>
-          <w:sz w:val="18"/>
-        </w:rPr>
-      </w:pPr>
-      <w:r>
-        <w:rPr>
-          <w:color w:val="00B0F0"/>
-          <w:sz w:val="18"/>
-        </w:rPr>
-        <w:t xml:space="preserve">Configurou a variável de ambiente para utilizar o </w:t>
-      </w:r>
-      <w:proofErr w:type="spellStart"/>
-      <w:r>
-        <w:rPr>
-          <w:color w:val="00B0F0"/>
-          <w:sz w:val="18"/>
-        </w:rPr>
-        <w:t>npm</w:t>
-      </w:r>
-      <w:proofErr w:type="spellEnd"/>
-      <w:r>
-        <w:rPr>
-          <w:color w:val="00B0F0"/>
-          <w:sz w:val="18"/>
-        </w:rPr>
-        <w:t xml:space="preserve"> em qualquer pasta de seu computador</w:t>
-      </w:r>
-    </w:p>
-    <w:p>
-      <w:r>
-        <w:t>7. Implementar o código respeitando as características da linguagem na plataforma mobile</w:t>
-      </w:r>
-    </w:p>
-    <w:p/>
-    <w:p>
-      <w:r>
-        <w:lastRenderedPageBreak/>
-        <w:t>2. Utilizar os elementos da programação orientada a objetos em interfaces para dispositivos móveis</w:t>
-      </w:r>
-    </w:p>
-    <w:p>
-      <w:pPr>
-        <w:rPr>
-          <w:color w:val="FF0000"/>
-          <w:sz w:val="18"/>
-        </w:rPr>
-      </w:pPr>
-      <w:r>
-        <w:rPr>
-          <w:color w:val="FF0000"/>
-          <w:sz w:val="18"/>
-        </w:rPr>
-        <w:t>Utilizou polimorfismo para criação das telas</w:t>
-      </w:r>
-    </w:p>
-    <w:p>
-      <w:pPr>
-        <w:rPr>
-          <w:color w:val="FF0000"/>
-          <w:sz w:val="18"/>
-        </w:rPr>
-      </w:pPr>
-      <w:r>
-        <w:rPr>
-          <w:color w:val="FF0000"/>
-          <w:sz w:val="18"/>
-        </w:rPr>
-        <w:t>Utilizou interface para criação das telas</w:t>
-      </w:r>
-    </w:p>
-    <w:p>
-      <w:pPr>
-        <w:rPr>
-          <w:color w:val="00B0F0"/>
-          <w:sz w:val="18"/>
-        </w:rPr>
-      </w:pPr>
-      <w:r>
-        <w:rPr>
-          <w:color w:val="00B0F0"/>
-          <w:sz w:val="18"/>
-        </w:rPr>
-        <w:t>Utilizou abstração para criação das telas</w:t>
-      </w:r>
-    </w:p>
-    <w:p>
-      <w:r>
-        <w:t>5. Definir os elementos de entrada, processamento e saída para a codificação das funcionalidades mobile</w:t>
-      </w:r>
-    </w:p>
-    <w:p>
-      <w:pPr>
-        <w:rPr>
-          <w:color w:val="FF0000"/>
-          <w:sz w:val="18"/>
-        </w:rPr>
-      </w:pPr>
-      <w:r>
-        <w:rPr>
-          <w:color w:val="FF0000"/>
-          <w:sz w:val="18"/>
-        </w:rPr>
-        <w:t>Permitiu que somente usuários autenticados acessem o menu de navegação</w:t>
-      </w:r>
-    </w:p>
-    <w:p>
-      <w:pPr>
-        <w:rPr>
-          <w:color w:val="00B0F0"/>
-          <w:sz w:val="18"/>
-        </w:rPr>
-      </w:pPr>
-      <w:r>
-        <w:rPr>
-          <w:color w:val="00B0F0"/>
-          <w:sz w:val="18"/>
-        </w:rPr>
-        <w:t xml:space="preserve">Mostrou uma mensagem </w:t>
-      </w:r>
-      <w:r>
-        <w:rPr>
-          <w:color w:val="00B0F0"/>
-          <w:sz w:val="18"/>
-        </w:rPr>
-        <w:t>para o usuário</w:t>
-      </w:r>
-      <w:r>
-        <w:rPr>
-          <w:color w:val="00B0F0"/>
-          <w:sz w:val="18"/>
-        </w:rPr>
-        <w:t xml:space="preserve"> após realizar </w:t>
-      </w:r>
-      <w:proofErr w:type="spellStart"/>
-      <w:r>
-        <w:rPr>
-          <w:color w:val="00B0F0"/>
-          <w:sz w:val="18"/>
-        </w:rPr>
-        <w:t>login</w:t>
-      </w:r>
-      <w:proofErr w:type="spellEnd"/>
-      <w:r>
-        <w:rPr>
-          <w:color w:val="00B0F0"/>
-          <w:sz w:val="18"/>
-        </w:rPr>
-        <w:t xml:space="preserve"> inválido</w:t>
-      </w:r>
-    </w:p>
-    <w:p>
-      <w:pPr>
-        <w:rPr>
-          <w:color w:val="00B0F0"/>
-          <w:sz w:val="18"/>
-        </w:rPr>
-      </w:pPr>
-    </w:p>
-    <w:p>
-      <w:r>
-        <w:t>Telas</w:t>
-      </w:r>
-    </w:p>
-    <w:p>
-      <w:pPr>
-        <w:rPr>
-          <w:b/>
-        </w:rPr>
-      </w:pPr>
-      <w:bookmarkStart w:id="0" w:name="_GoBack"/>
-      <w:r>
-        <w:rPr>
-          <w:b/>
-        </w:rPr>
         <w:t>Médico/Paciente</w:t>
       </w:r>
     </w:p>
-    <w:bookmarkEnd w:id="0"/>
     <w:p>
       <w:r>
         <w:tab/>

</xml_diff>